<commit_message>
Word teminado con punto 4
</commit_message>
<xml_diff>
--- a/TP4/TP4-2024-Cinemática Directa.docx
+++ b/TP4/TP4-2024-Cinemática Directa.docx
@@ -3327,15 +3327,7 @@
         <w:t xml:space="preserve">𝜃, 𝑑, 𝑎, 𝛼, </w:t>
       </w:r>
       <w:r>
-        <w:t xml:space="preserve">y </w:t>
-      </w:r>
-      <w:proofErr w:type="gramStart"/>
-      <w:r>
-        <w:t>además</w:t>
-      </w:r>
-      <w:proofErr w:type="gramEnd"/>
-      <w:r>
-        <w:t xml:space="preserve"> un quinto parámetro que es “0” en articulaciones de rotación y “1” en articulaciones de traslación.</w:t>
+        <w:t>y además un quinto parámetro que es “0” en articulaciones de rotación y “1” en articulaciones de traslación.</w:t>
       </w:r>
     </w:p>
     <w:p>
@@ -3691,41 +3683,7 @@
           <w:rFonts w:ascii="Courier New"/>
           <w:lang w:val="fr-FR"/>
         </w:rPr>
-        <w:t xml:space="preserve">T = </w:t>
-      </w:r>
-      <w:proofErr w:type="spellStart"/>
-      <w:proofErr w:type="gramStart"/>
-      <w:r>
-        <w:rPr>
-          <w:rFonts w:ascii="Courier New"/>
-          <w:lang w:val="fr-FR"/>
-        </w:rPr>
-        <w:t>R.fkine</w:t>
-      </w:r>
-      <w:proofErr w:type="spellEnd"/>
-      <w:proofErr w:type="gramEnd"/>
-      <w:r>
-        <w:rPr>
-          <w:rFonts w:ascii="Courier New"/>
-          <w:lang w:val="fr-FR"/>
-        </w:rPr>
-        <w:t xml:space="preserve">(q); </w:t>
-      </w:r>
-      <w:proofErr w:type="spellStart"/>
-      <w:r>
-        <w:rPr>
-          <w:rFonts w:ascii="Courier New"/>
-          <w:lang w:val="fr-FR"/>
-        </w:rPr>
-        <w:t>disp</w:t>
-      </w:r>
-      <w:proofErr w:type="spellEnd"/>
-      <w:r>
-        <w:rPr>
-          <w:rFonts w:ascii="Courier New"/>
-          <w:lang w:val="fr-FR"/>
-        </w:rPr>
-        <w:t>(T)</w:t>
+        <w:t>T = R.fkine(q); disp(T)</w:t>
       </w:r>
     </w:p>
     <w:p>
@@ -4421,15 +4379,7 @@
         <w:t>Para que los ejes del sistema sean paralelos sin impo</w:t>
       </w:r>
       <w:r>
-        <w:t xml:space="preserve">rtar el orden, cada columna de la </w:t>
-      </w:r>
-      <w:proofErr w:type="spellStart"/>
-      <w:r>
-        <w:t>submatriz</w:t>
-      </w:r>
-      <w:proofErr w:type="spellEnd"/>
-      <w:r>
-        <w:t xml:space="preserve"> de rotación </w:t>
+        <w:t xml:space="preserve">rtar el orden, cada columna de la submatriz de rotación </w:t>
       </w:r>
       <w:r>
         <w:t>de la matriz homogénea total del robot sólo puede tener un elemento no nulo</w:t>
@@ -6048,74 +5998,101 @@
     </w:p>
     <w:p>
       <w:pPr>
-        <w:spacing w:before="51"/>
-        <w:ind w:left="102" w:right="75"/>
-      </w:pPr>
-      <w:r>
-        <w:rPr>
-          <w:sz w:val="24"/>
+        <w:tabs>
+          <w:tab w:val="left" w:pos="822"/>
+        </w:tabs>
+        <w:spacing w:before="1"/>
+      </w:pPr>
+      <w:r>
+        <w:rPr>
           <w:u w:val="single"/>
         </w:rPr>
         <w:t>Ejercicio 4:</w:t>
       </w:r>
       <w:r>
-        <w:rPr>
-          <w:sz w:val="24"/>
-        </w:rPr>
-        <w:t xml:space="preserve"> calcule el máximo error de posición cartesiana en el extremo final que podría tener el </w:t>
-      </w:r>
-      <w:r>
-        <w:t xml:space="preserve">LBR </w:t>
-      </w:r>
-      <w:proofErr w:type="spellStart"/>
-      <w:r>
-        <w:t>iiwa</w:t>
-      </w:r>
-      <w:proofErr w:type="spellEnd"/>
-      <w:r>
-        <w:t xml:space="preserve"> 7 R800 (KUKA). Para hacerlo, asuma que está en una postura</w:t>
-      </w:r>
-    </w:p>
-    <w:p>
-      <w:pPr>
-        <w:pStyle w:val="Textoindependiente"/>
-        <w:spacing w:before="87"/>
-        <w:ind w:left="102" w:right="115"/>
-        <w:jc w:val="both"/>
-      </w:pPr>
-      <w:r>
-        <w:t>totalmente vertical y extendida, y que todas sus articulaciones tienen un error de posición (delta de posición) de 0,1º.</w:t>
-      </w:r>
-    </w:p>
-    <w:p>
-      <w:pPr>
-        <w:pStyle w:val="Textoindependiente"/>
-        <w:spacing w:before="1"/>
-      </w:pPr>
+        <w:t xml:space="preserve"> calcule el máximo error de posición cartesiana en el extremo final que podría tener el LBR iiwa 7 R800 (KUKA). Para hacerlo, asuma que está en una postura totalmente vertical y extendida, y que todas sus articulaciones tienen un error de posición (delta de posición) de </w:t>
+      </w:r>
+      <w:r>
+        <w:t>0, 1º.</w:t>
+      </w:r>
     </w:p>
     <w:p>
       <w:pPr>
         <w:pStyle w:val="Prrafodelista"/>
         <w:numPr>
           <w:ilvl w:val="0"/>
-          <w:numId w:val="2"/>
+          <w:numId w:val="6"/>
         </w:numPr>
         <w:tabs>
           <w:tab w:val="left" w:pos="822"/>
         </w:tabs>
-        <w:ind w:hanging="361"/>
-      </w:pPr>
-      <w:r>
-        <w:t>¿Cuál es el error en esta</w:t>
-      </w:r>
-      <w:r>
-        <w:rPr>
-          <w:spacing w:val="-10"/>
-        </w:rPr>
-        <w:t xml:space="preserve"> </w:t>
-      </w:r>
-      <w:r>
-        <w:t>situación?</w:t>
+        <w:spacing w:before="1"/>
+      </w:pPr>
+      <w:r>
+        <w:t>¿Cuál es el error en esta situación?</w:t>
+      </w:r>
+    </w:p>
+    <w:p>
+      <w:pPr>
+        <w:pStyle w:val="Prrafodelista"/>
+        <w:tabs>
+          <w:tab w:val="left" w:pos="822"/>
+        </w:tabs>
+        <w:spacing w:before="1"/>
+        <w:ind w:left="1080" w:firstLine="0"/>
+      </w:pPr>
+      <w:r>
+        <w:rPr>
+          <w:noProof/>
+        </w:rPr>
+        <w:drawing>
+          <wp:inline distT="0" distB="0" distL="0" distR="0" wp14:anchorId="397E2096" wp14:editId="21622184">
+            <wp:extent cx="5286375" cy="2962275"/>
+            <wp:effectExtent l="0" t="0" r="0" b="0"/>
+            <wp:docPr id="501552880" name="Imagen 1"/>
+            <wp:cNvGraphicFramePr>
+              <a:graphicFrameLocks xmlns:a="http://schemas.openxmlformats.org/drawingml/2006/main" noChangeAspect="1"/>
+            </wp:cNvGraphicFramePr>
+            <a:graphic xmlns:a="http://schemas.openxmlformats.org/drawingml/2006/main">
+              <a:graphicData uri="http://schemas.openxmlformats.org/drawingml/2006/picture">
+                <pic:pic xmlns:pic="http://schemas.openxmlformats.org/drawingml/2006/picture">
+                  <pic:nvPicPr>
+                    <pic:cNvPr id="0" name="Picture 1"/>
+                    <pic:cNvPicPr>
+                      <a:picLocks noChangeAspect="1" noChangeArrowheads="1"/>
+                    </pic:cNvPicPr>
+                  </pic:nvPicPr>
+                  <pic:blipFill>
+                    <a:blip r:embed="rId8">
+                      <a:extLst>
+                        <a:ext uri="{28A0092B-C50C-407E-A947-70E740481C1C}">
+                          <a14:useLocalDpi xmlns:a14="http://schemas.microsoft.com/office/drawing/2010/main" val="0"/>
+                        </a:ext>
+                      </a:extLst>
+                    </a:blip>
+                    <a:srcRect/>
+                    <a:stretch>
+                      <a:fillRect/>
+                    </a:stretch>
+                  </pic:blipFill>
+                  <pic:spPr bwMode="auto">
+                    <a:xfrm>
+                      <a:off x="0" y="0"/>
+                      <a:ext cx="5286375" cy="2962275"/>
+                    </a:xfrm>
+                    <a:prstGeom prst="rect">
+                      <a:avLst/>
+                    </a:prstGeom>
+                    <a:noFill/>
+                    <a:ln>
+                      <a:noFill/>
+                    </a:ln>
+                  </pic:spPr>
+                </pic:pic>
+              </a:graphicData>
+            </a:graphic>
+          </wp:inline>
+        </w:drawing>
       </w:r>
     </w:p>
     <w:p>
@@ -6123,24 +6100,37 @@
         <w:pStyle w:val="Prrafodelista"/>
         <w:numPr>
           <w:ilvl w:val="0"/>
-          <w:numId w:val="2"/>
+          <w:numId w:val="6"/>
         </w:numPr>
         <w:tabs>
           <w:tab w:val="left" w:pos="822"/>
         </w:tabs>
-        <w:ind w:left="821" w:right="117"/>
-      </w:pPr>
-      <w:r>
-        <w:t>¿El error es el mismo para cualquier posición? (suponiendo constante el error de posición</w:t>
-      </w:r>
-      <w:r>
-        <w:rPr>
-          <w:spacing w:val="-4"/>
-        </w:rPr>
-        <w:t xml:space="preserve"> </w:t>
-      </w:r>
-      <w:r>
-        <w:t>articular).</w:t>
+        <w:spacing w:before="1"/>
+      </w:pPr>
+      <w:r>
+        <w:t>¿El error es el mismo para cualquier posición?  (suponiendo constante el error de posición articular).</w:t>
+      </w:r>
+    </w:p>
+    <w:p>
+      <w:pPr>
+        <w:pStyle w:val="Prrafodelista"/>
+        <w:tabs>
+          <w:tab w:val="left" w:pos="822"/>
+        </w:tabs>
+        <w:spacing w:before="1"/>
+        <w:ind w:left="1080" w:firstLine="0"/>
+      </w:pPr>
+      <w:r>
+        <w:rPr>
+          <w:lang w:val="es-AR"/>
+        </w:rPr>
+        <w:tab/>
+      </w:r>
+      <w:r>
+        <w:rPr>
+          <w:lang w:val="es-AR"/>
+        </w:rPr>
+        <w:t>Si modificamos los valores del vector articular q, vemos que el valor del error de posicionamiento también cambia. Además, vemos que al ser un robot de tipo serie, el error de posicionamiento se va acumulando en cada articulación.</w:t>
       </w:r>
     </w:p>
     <w:p>
@@ -6148,31 +6138,41 @@
         <w:pStyle w:val="Prrafodelista"/>
         <w:numPr>
           <w:ilvl w:val="0"/>
-          <w:numId w:val="2"/>
+          <w:numId w:val="6"/>
         </w:numPr>
         <w:tabs>
           <w:tab w:val="left" w:pos="822"/>
         </w:tabs>
         <w:spacing w:before="1"/>
-        <w:ind w:hanging="361"/>
-      </w:pPr>
-      <w:r>
-        <w:t>¿La respuesta anterior es válida para todo tipo de robots</w:t>
-      </w:r>
-      <w:r>
-        <w:rPr>
-          <w:spacing w:val="-13"/>
-        </w:rPr>
-        <w:t xml:space="preserve"> </w:t>
-      </w:r>
-      <w:r>
-        <w:t>serie?</w:t>
-      </w:r>
-    </w:p>
-    <w:p>
-      <w:pPr>
-        <w:pStyle w:val="Textoindependiente"/>
-        <w:spacing w:before="2"/>
+      </w:pPr>
+      <w:r>
+        <w:t>¿La respuesta anterior es válida para todo tipo de robots serie?</w:t>
+      </w:r>
+    </w:p>
+    <w:p>
+      <w:pPr>
+        <w:pStyle w:val="Prrafodelista"/>
+        <w:tabs>
+          <w:tab w:val="left" w:pos="822"/>
+        </w:tabs>
+        <w:spacing w:before="1"/>
+        <w:ind w:left="1080" w:firstLine="0"/>
+      </w:pPr>
+      <w:r>
+        <w:t>La respuesta es valida para cualquier robot tipo serie. No importa el modelo, el comportamiento es el mismo solamente cambian las matrices y los vectores q.</w:t>
+      </w:r>
+    </w:p>
+    <w:p>
+      <w:pPr>
+        <w:pStyle w:val="Prrafodelista"/>
+        <w:tabs>
+          <w:tab w:val="left" w:pos="822"/>
+        </w:tabs>
+        <w:spacing w:before="1"/>
+        <w:ind w:left="1080" w:firstLine="0"/>
+        <w:rPr>
+          <w:u w:val="single"/>
+        </w:rPr>
       </w:pPr>
     </w:p>
     <w:p>
@@ -6606,7 +6606,7 @@
           <w:noProof/>
         </w:rPr>
         <w:drawing>
-          <wp:anchor distT="0" distB="0" distL="114300" distR="114300" simplePos="0" relativeHeight="251659264" behindDoc="1" locked="0" layoutInCell="1" allowOverlap="1" wp14:anchorId="5EA6D646" wp14:editId="21333BB1">
+          <wp:anchor distT="0" distB="0" distL="114300" distR="114300" simplePos="0" relativeHeight="251659264" behindDoc="1" locked="0" layoutInCell="1" allowOverlap="1" wp14:anchorId="5EA6D646" wp14:editId="14DB02CF">
             <wp:simplePos x="0" y="0"/>
             <wp:positionH relativeFrom="column">
               <wp:posOffset>1270</wp:posOffset>
@@ -6639,7 +6639,7 @@
                     </pic:cNvPicPr>
                   </pic:nvPicPr>
                   <pic:blipFill>
-                    <a:blip r:embed="rId8" cstate="print">
+                    <a:blip r:embed="rId9" cstate="print">
                       <a:extLst>
                         <a:ext uri="{28A0092B-C50C-407E-A947-70E740481C1C}">
                           <a14:useLocalDpi xmlns:a14="http://schemas.microsoft.com/office/drawing/2010/main" val="0"/>
@@ -6824,7 +6824,6 @@
         <w:rPr>
           <w:noProof/>
         </w:rPr>
-        <w:lastRenderedPageBreak/>
         <w:drawing>
           <wp:anchor distT="0" distB="0" distL="114300" distR="114300" simplePos="0" relativeHeight="251660288" behindDoc="1" locked="0" layoutInCell="1" allowOverlap="1" wp14:anchorId="5C4CDCFC" wp14:editId="06A3552F">
             <wp:simplePos x="0" y="0"/>
@@ -6859,7 +6858,7 @@
                     </pic:cNvPicPr>
                   </pic:nvPicPr>
                   <pic:blipFill>
-                    <a:blip r:embed="rId9" cstate="print">
+                    <a:blip r:embed="rId10" cstate="print">
                       <a:extLst>
                         <a:ext uri="{28A0092B-C50C-407E-A947-70E740481C1C}">
                           <a14:useLocalDpi xmlns:a14="http://schemas.microsoft.com/office/drawing/2010/main" val="0"/>
@@ -7073,7 +7072,7 @@
                     </pic:cNvPicPr>
                   </pic:nvPicPr>
                   <pic:blipFill>
-                    <a:blip r:embed="rId10">
+                    <a:blip r:embed="rId11">
                       <a:extLst>
                         <a:ext uri="{28A0092B-C50C-407E-A947-70E740481C1C}">
                           <a14:useLocalDpi xmlns:a14="http://schemas.microsoft.com/office/drawing/2010/main" val="0"/>
@@ -7220,6 +7219,9 @@
         <w:spacing w:line="268" w:lineRule="exact"/>
       </w:pPr>
       <w:r>
+        <w:rPr>
+          <w:noProof/>
+        </w:rPr>
         <w:drawing>
           <wp:anchor distT="0" distB="0" distL="114300" distR="114300" simplePos="0" relativeHeight="251662336" behindDoc="0" locked="0" layoutInCell="1" allowOverlap="1" wp14:anchorId="348C7898" wp14:editId="15FDFF62">
             <wp:simplePos x="0" y="0"/>
@@ -7244,7 +7246,7 @@
                     <pic:cNvPicPr/>
                   </pic:nvPicPr>
                   <pic:blipFill>
-                    <a:blip r:embed="rId11">
+                    <a:blip r:embed="rId12">
                       <a:extLst>
                         <a:ext uri="{28A0092B-C50C-407E-A947-70E740481C1C}">
                           <a14:useLocalDpi xmlns:a14="http://schemas.microsoft.com/office/drawing/2010/main" val="0"/>
@@ -7276,6 +7278,22 @@
           </wp:anchor>
         </w:drawing>
       </w:r>
+    </w:p>
+    <w:p>
+      <w:pPr>
+        <w:tabs>
+          <w:tab w:val="left" w:pos="822"/>
+        </w:tabs>
+        <w:spacing w:line="268" w:lineRule="exact"/>
+      </w:pPr>
+    </w:p>
+    <w:p>
+      <w:pPr>
+        <w:tabs>
+          <w:tab w:val="left" w:pos="822"/>
+        </w:tabs>
+        <w:spacing w:line="268" w:lineRule="exact"/>
+      </w:pPr>
     </w:p>
     <w:p>
       <w:pPr>
@@ -7927,6 +7945,92 @@
     </w:lvl>
   </w:abstractNum>
   <w:abstractNum w:abstractNumId="3" w15:restartNumberingAfterBreak="0">
+    <w:nsid w:val="56651CF8"/>
+    <w:multiLevelType w:val="multilevel"/>
+    <w:tmpl w:val="2C0A001D"/>
+    <w:lvl w:ilvl="0">
+      <w:start w:val="1"/>
+      <w:numFmt w:val="decimal"/>
+      <w:lvlText w:val="%1)"/>
+      <w:lvlJc w:val="left"/>
+      <w:pPr>
+        <w:ind w:left="1080" w:hanging="360"/>
+      </w:pPr>
+    </w:lvl>
+    <w:lvl w:ilvl="1">
+      <w:start w:val="1"/>
+      <w:numFmt w:val="lowerLetter"/>
+      <w:lvlText w:val="%2)"/>
+      <w:lvlJc w:val="left"/>
+      <w:pPr>
+        <w:ind w:left="1440" w:hanging="360"/>
+      </w:pPr>
+    </w:lvl>
+    <w:lvl w:ilvl="2">
+      <w:start w:val="1"/>
+      <w:numFmt w:val="lowerRoman"/>
+      <w:lvlText w:val="%3)"/>
+      <w:lvlJc w:val="left"/>
+      <w:pPr>
+        <w:ind w:left="1800" w:hanging="360"/>
+      </w:pPr>
+    </w:lvl>
+    <w:lvl w:ilvl="3">
+      <w:start w:val="1"/>
+      <w:numFmt w:val="decimal"/>
+      <w:lvlText w:val="(%4)"/>
+      <w:lvlJc w:val="left"/>
+      <w:pPr>
+        <w:ind w:left="2160" w:hanging="360"/>
+      </w:pPr>
+    </w:lvl>
+    <w:lvl w:ilvl="4">
+      <w:start w:val="1"/>
+      <w:numFmt w:val="lowerLetter"/>
+      <w:lvlText w:val="(%5)"/>
+      <w:lvlJc w:val="left"/>
+      <w:pPr>
+        <w:ind w:left="2520" w:hanging="360"/>
+      </w:pPr>
+    </w:lvl>
+    <w:lvl w:ilvl="5">
+      <w:start w:val="1"/>
+      <w:numFmt w:val="lowerRoman"/>
+      <w:lvlText w:val="(%6)"/>
+      <w:lvlJc w:val="left"/>
+      <w:pPr>
+        <w:ind w:left="2880" w:hanging="360"/>
+      </w:pPr>
+    </w:lvl>
+    <w:lvl w:ilvl="6">
+      <w:start w:val="1"/>
+      <w:numFmt w:val="decimal"/>
+      <w:lvlText w:val="%7."/>
+      <w:lvlJc w:val="left"/>
+      <w:pPr>
+        <w:ind w:left="3240" w:hanging="360"/>
+      </w:pPr>
+    </w:lvl>
+    <w:lvl w:ilvl="7">
+      <w:start w:val="1"/>
+      <w:numFmt w:val="lowerLetter"/>
+      <w:lvlText w:val="%8."/>
+      <w:lvlJc w:val="left"/>
+      <w:pPr>
+        <w:ind w:left="3600" w:hanging="360"/>
+      </w:pPr>
+    </w:lvl>
+    <w:lvl w:ilvl="8">
+      <w:start w:val="1"/>
+      <w:numFmt w:val="lowerRoman"/>
+      <w:lvlText w:val="%9."/>
+      <w:lvlJc w:val="left"/>
+      <w:pPr>
+        <w:ind w:left="3960" w:hanging="360"/>
+      </w:pPr>
+    </w:lvl>
+  </w:abstractNum>
+  <w:abstractNum w:abstractNumId="4" w15:restartNumberingAfterBreak="0">
     <w:nsid w:val="5CCD008C"/>
     <w:multiLevelType w:val="hybridMultilevel"/>
     <w:tmpl w:val="6316C216"/>
@@ -8044,7 +8148,7 @@
       </w:rPr>
     </w:lvl>
   </w:abstractNum>
-  <w:abstractNum w:abstractNumId="4" w15:restartNumberingAfterBreak="0">
+  <w:abstractNum w:abstractNumId="5" w15:restartNumberingAfterBreak="0">
     <w:nsid w:val="710F0CE9"/>
     <w:multiLevelType w:val="hybridMultilevel"/>
     <w:tmpl w:val="E1C4CE68"/>
@@ -8166,7 +8270,7 @@
     <w:abstractNumId w:val="2"/>
   </w:num>
   <w:num w:numId="2" w16cid:durableId="1088964060">
-    <w:abstractNumId w:val="3"/>
+    <w:abstractNumId w:val="4"/>
   </w:num>
   <w:num w:numId="3" w16cid:durableId="708383970">
     <w:abstractNumId w:val="0"/>
@@ -8175,7 +8279,10 @@
     <w:abstractNumId w:val="1"/>
   </w:num>
   <w:num w:numId="5" w16cid:durableId="847140768">
-    <w:abstractNumId w:val="4"/>
+    <w:abstractNumId w:val="5"/>
+  </w:num>
+  <w:num w:numId="6" w16cid:durableId="2002198735">
+    <w:abstractNumId w:val="3"/>
   </w:num>
 </w:numbering>
 </file>

</xml_diff>